<commit_message>
Labs made before 23.10.2024
</commit_message>
<xml_diff>
--- a/Тестирование/LR2/Выполненная_лабораторная_работа_2.docx
+++ b/Тестирование/LR2/Выполненная_лабораторная_работа_2.docx
@@ -15,20 +15,6 @@
           <w:lang w:val="ru-RU"/>
         </w:rPr>
         <w:t>Лабораторная работа №2</w:t>
-      </w:r>
-    </w:p>
-    <w:p>
-      <w:pPr>
-        <w:jc w:val="both"/>
-        <w:rPr>
-          <w:lang w:val="ru-RU"/>
-        </w:rPr>
-      </w:pPr>
-      <w:r>
-        <w:rPr>
-          <w:lang w:val="ru-RU"/>
-        </w:rPr>
-        <w:t>Мемы вставлять в следующую лабу?))))</w:t>
       </w:r>
     </w:p>
     <w:p>
@@ -247,7 +233,6 @@
         <w:jc w:val="both"/>
       </w:pPr>
       <w:r>
-        <w:lastRenderedPageBreak/>
         <w:t>Пользовательские истории</w:t>
       </w:r>
     </w:p>
@@ -278,6 +263,7 @@
         <w:rPr>
           <w:lang w:val="ru-RU"/>
         </w:rPr>
+        <w:lastRenderedPageBreak/>
         <w:t xml:space="preserve">Как участник проекта, я хочу вносить изменения через </w:t>
       </w:r>
       <w:r>
@@ -437,6 +423,12 @@
         </w:rPr>
         <w:t>1. Создание репозитория</w:t>
       </w:r>
+      <w:r>
+        <w:rPr>
+          <w:lang w:val="ru-RU"/>
+        </w:rPr>
+        <w:t xml:space="preserve"> </w:t>
+      </w:r>
     </w:p>
     <w:p>
       <w:pPr>
@@ -502,12 +494,24 @@
         </w:rPr>
         <w:t>Предусловие: Пользователь вошел в систему.</w:t>
       </w:r>
+      <w:r>
+        <w:rPr>
+          <w:lang w:val="ru-RU"/>
+        </w:rPr>
+        <w:t xml:space="preserve"> Пользователь находится на странице пользователя.</w:t>
+      </w:r>
     </w:p>
     <w:p>
       <w:pPr>
         <w:jc w:val="both"/>
+        <w:rPr>
+          <w:lang w:val="ru-RU"/>
+        </w:rPr>
       </w:pPr>
       <w:r>
+        <w:rPr>
+          <w:lang w:val="ru-RU"/>
+        </w:rPr>
         <w:t>Основной сценарий:</w:t>
       </w:r>
     </w:p>
@@ -591,7 +595,6 @@
         <w:rPr>
           <w:lang w:val="ru-RU"/>
         </w:rPr>
-        <w:lastRenderedPageBreak/>
         <w:t>Если пользователь не ввел обязательные данные, система отображает сообщение об ошибке.</w:t>
       </w:r>
     </w:p>
@@ -607,6 +610,7 @@
         <w:rPr>
           <w:lang w:val="ru-RU"/>
         </w:rPr>
+        <w:lastRenderedPageBreak/>
         <w:t xml:space="preserve">2. Создание </w:t>
       </w:r>
       <w:r>
@@ -916,7 +920,43 @@
         <w:rPr>
           <w:lang w:val="ru-RU"/>
         </w:rPr>
-        <w:t>Пользователь вводит название репозитория и выбирает параметры (публичный/приватный).</w:t>
+        <w:t>Пользователь вводит название репозитория</w:t>
+      </w:r>
+    </w:p>
+    <w:p>
+      <w:pPr>
+        <w:pStyle w:val="a0"/>
+        <w:jc w:val="both"/>
+        <w:rPr>
+          <w:lang w:val="ru-RU"/>
+        </w:rPr>
+      </w:pPr>
+      <w:r>
+        <w:rPr>
+          <w:lang w:val="ru-RU"/>
+        </w:rPr>
+        <w:t>Пользователь</w:t>
+      </w:r>
+      <w:r>
+        <w:rPr>
+          <w:lang w:val="ru-RU"/>
+        </w:rPr>
+        <w:t xml:space="preserve"> выбирает параметры (публичный/приватный).</w:t>
+      </w:r>
+    </w:p>
+    <w:p>
+      <w:pPr>
+        <w:pStyle w:val="a0"/>
+        <w:jc w:val="both"/>
+        <w:rPr>
+          <w:lang w:val="ru-RU"/>
+        </w:rPr>
+      </w:pPr>
+      <w:r>
+        <w:rPr>
+          <w:lang w:val="ru-RU"/>
+        </w:rPr>
+        <w:t>Пользователь нажимает кнопку «Создать»</w:t>
       </w:r>
     </w:p>
     <w:p>

</xml_diff>